<commit_message>
<- STRUCTURE BACK END ->
</commit_message>
<xml_diff>
--- a/ShopConnect_AnalyseConceptuelle.docx
+++ b/ShopConnect_AnalyseConceptuelle.docx
@@ -6,8 +6,13 @@
       <w:pPr>
         <w:pStyle w:val="Nomdelasocit"/>
       </w:pPr>
+      <w:proofErr w:type="spellStart"/>
       <w:r>
-        <w:t xml:space="preserve">ShopConnect </w:t>
+        <w:t>ShopConnect</w:t>
+      </w:r>
+      <w:proofErr w:type="spellEnd"/>
+      <w:r>
+        <w:t xml:space="preserve"> </w:t>
       </w:r>
       <w:r>
         <w:t>–</w:t>
@@ -38,6 +43,9 @@
     </w:p>
     <w:p>
       <w:r>
+        <w:rPr>
+          <w:noProof/>
+        </w:rPr>
         <w:drawing>
           <wp:inline distT="0" distB="0" distL="0" distR="0" wp14:anchorId="646D6B54" wp14:editId="38750EDB">
             <wp:extent cx="6645910" cy="3909060"/>
@@ -89,6 +97,9 @@
         <w:jc w:val="both"/>
       </w:pPr>
       <w:r>
+        <w:rPr>
+          <w:noProof/>
+        </w:rPr>
         <w:drawing>
           <wp:inline distT="0" distB="0" distL="0" distR="0" wp14:anchorId="11C9625B" wp14:editId="5156DD74">
             <wp:extent cx="6645910" cy="4139565"/>
@@ -162,6 +173,9 @@
     </w:p>
     <w:p>
       <w:r>
+        <w:rPr>
+          <w:noProof/>
+        </w:rPr>
         <w:drawing>
           <wp:inline distT="0" distB="0" distL="0" distR="0" wp14:anchorId="75AC6B77" wp14:editId="399964DA">
             <wp:extent cx="6645910" cy="4450080"/>
@@ -349,11 +363,19 @@
           <w:lang w:val="fr-BE"/>
         </w:rPr>
       </w:pPr>
+      <w:proofErr w:type="spellStart"/>
       <w:r>
         <w:rPr>
           <w:lang w:val="fr-BE"/>
         </w:rPr>
-        <w:t>password: Mot de passe sécurisé de l'utilisateur.</w:t>
+        <w:t>password</w:t>
+      </w:r>
+      <w:proofErr w:type="spellEnd"/>
+      <w:r>
+        <w:rPr>
+          <w:lang w:val="fr-BE"/>
+        </w:rPr>
+        <w:t>: Mot de passe sécurisé de l'utilisateur.</w:t>
       </w:r>
     </w:p>
     <w:p>
@@ -377,11 +399,67 @@
           <w:lang w:val="fr-BE"/>
         </w:rPr>
       </w:pPr>
+      <w:proofErr w:type="spellStart"/>
       <w:r>
         <w:rPr>
           <w:lang w:val="fr-BE"/>
         </w:rPr>
-        <w:t>role: Rôle de l'utilisateur (Admin, Merchant, Customer, etc.).</w:t>
+        <w:t>role</w:t>
+      </w:r>
+      <w:proofErr w:type="spellEnd"/>
+      <w:r>
+        <w:rPr>
+          <w:lang w:val="fr-BE"/>
+        </w:rPr>
+        <w:t>: Rôle de l'utilisateur (Admin, M</w:t>
+      </w:r>
+      <w:r>
+        <w:rPr>
+          <w:lang w:val="fr-BE"/>
+        </w:rPr>
+        <w:t>a</w:t>
+      </w:r>
+      <w:r>
+        <w:rPr>
+          <w:lang w:val="fr-BE"/>
+        </w:rPr>
+        <w:t>rchan</w:t>
+      </w:r>
+      <w:r>
+        <w:rPr>
+          <w:lang w:val="fr-BE"/>
+        </w:rPr>
+        <w:t>d</w:t>
+      </w:r>
+      <w:r>
+        <w:rPr>
+          <w:lang w:val="fr-BE"/>
+        </w:rPr>
+        <w:t xml:space="preserve">, </w:t>
+      </w:r>
+      <w:r>
+        <w:rPr>
+          <w:lang w:val="fr-BE"/>
+        </w:rPr>
+        <w:t>Client</w:t>
+      </w:r>
+      <w:r>
+        <w:rPr>
+          <w:lang w:val="fr-BE"/>
+        </w:rPr>
+        <w:t>,</w:t>
+      </w:r>
+      <w:r>
+        <w:rPr>
+          <w:lang w:val="fr-BE"/>
+        </w:rPr>
+        <w:t xml:space="preserve"> Manager</w:t>
+      </w:r>
+      <w:r>
+        <w:rPr>
+          <w:lang w:val="fr-BE"/>
+        </w:rPr>
+        <w:t>).</w:t>
       </w:r>
     </w:p>
     <w:p>
@@ -405,11 +483,47 @@
           <w:lang w:val="fr-BE"/>
         </w:rPr>
       </w:pPr>
+      <w:proofErr w:type="spellStart"/>
       <w:r>
         <w:rPr>
           <w:lang w:val="fr-BE"/>
         </w:rPr>
-        <w:t>auth_provider: Méthode d'authentification (email, facebook, google).</w:t>
+        <w:t>auth_provider</w:t>
+      </w:r>
+      <w:proofErr w:type="spellEnd"/>
+      <w:r>
+        <w:rPr>
+          <w:lang w:val="fr-BE"/>
+        </w:rPr>
+        <w:t>: Méthode d'authentification (</w:t>
+      </w:r>
+      <w:proofErr w:type="gramStart"/>
+      <w:r>
+        <w:rPr>
+          <w:lang w:val="fr-BE"/>
+        </w:rPr>
+        <w:t>email</w:t>
+      </w:r>
+      <w:proofErr w:type="gramEnd"/>
+      <w:r>
+        <w:rPr>
+          <w:lang w:val="fr-BE"/>
+        </w:rPr>
+        <w:t xml:space="preserve">, </w:t>
+      </w:r>
+      <w:proofErr w:type="spellStart"/>
+      <w:r>
+        <w:rPr>
+          <w:lang w:val="fr-BE"/>
+        </w:rPr>
+        <w:t>facebook</w:t>
+      </w:r>
+      <w:proofErr w:type="spellEnd"/>
+      <w:r>
+        <w:rPr>
+          <w:lang w:val="fr-BE"/>
+        </w:rPr>
+        <w:t>, google).</w:t>
       </w:r>
     </w:p>
     <w:p>
@@ -419,11 +533,19 @@
           <w:lang w:val="fr-BE"/>
         </w:rPr>
       </w:pPr>
+      <w:proofErr w:type="spellStart"/>
       <w:r>
         <w:rPr>
           <w:lang w:val="fr-BE"/>
         </w:rPr>
-        <w:t>date_inscription: Date d'inscription de l'utilisateur sur la plateforme.</w:t>
+        <w:t>date_inscription</w:t>
+      </w:r>
+      <w:proofErr w:type="spellEnd"/>
+      <w:r>
+        <w:rPr>
+          <w:lang w:val="fr-BE"/>
+        </w:rPr>
+        <w:t>: Date d'inscription de l'utilisateur sur la plateforme.</w:t>
       </w:r>
     </w:p>
     <w:p>
@@ -461,7 +583,21 @@
         <w:rPr>
           <w:lang w:val="fr-BE"/>
         </w:rPr>
-        <w:t>1,n avec Panier via r_Panier_Utilisateur: Un utilisateur peut avoir plusieurs paniers, mais un panier appartient à un seul utilisateur.</w:t>
+        <w:t xml:space="preserve">1,n avec Panier via </w:t>
+      </w:r>
+      <w:proofErr w:type="spellStart"/>
+      <w:r>
+        <w:rPr>
+          <w:lang w:val="fr-BE"/>
+        </w:rPr>
+        <w:t>r_Panier_Utilisateur</w:t>
+      </w:r>
+      <w:proofErr w:type="spellEnd"/>
+      <w:r>
+        <w:rPr>
+          <w:lang w:val="fr-BE"/>
+        </w:rPr>
+        <w:t>: Un utilisateur peut avoir plusieurs paniers, mais un panier appartient à un seul utilisateur.</w:t>
       </w:r>
     </w:p>
     <w:p>
@@ -489,7 +625,35 @@
         <w:rPr>
           <w:lang w:val="fr-BE"/>
         </w:rPr>
-        <w:t>1,n avec Promotion via r_Utilisateur_Promotion: Un utilisateur de type MarketingManager peut créer plusieurs promotions.</w:t>
+        <w:t xml:space="preserve">1,n avec Promotion via </w:t>
+      </w:r>
+      <w:proofErr w:type="spellStart"/>
+      <w:r>
+        <w:rPr>
+          <w:lang w:val="fr-BE"/>
+        </w:rPr>
+        <w:t>r_Utilisateur_Promotion</w:t>
+      </w:r>
+      <w:proofErr w:type="spellEnd"/>
+      <w:r>
+        <w:rPr>
+          <w:lang w:val="fr-BE"/>
+        </w:rPr>
+        <w:t xml:space="preserve">: Un utilisateur de type </w:t>
+      </w:r>
+      <w:proofErr w:type="spellStart"/>
+      <w:r>
+        <w:rPr>
+          <w:lang w:val="fr-BE"/>
+        </w:rPr>
+        <w:t>MarketingManager</w:t>
+      </w:r>
+      <w:proofErr w:type="spellEnd"/>
+      <w:r>
+        <w:rPr>
+          <w:lang w:val="fr-BE"/>
+        </w:rPr>
+        <w:t xml:space="preserve"> peut créer plusieurs promotions.</w:t>
       </w:r>
     </w:p>
     <w:p>
@@ -503,7 +667,21 @@
         <w:rPr>
           <w:lang w:val="fr-BE"/>
         </w:rPr>
-        <w:t>1,n avec Commande via r_Commande_Utilisateur: Un utilisateur peut passer plusieurs commandes.</w:t>
+        <w:t xml:space="preserve">1,n avec Commande via </w:t>
+      </w:r>
+      <w:proofErr w:type="spellStart"/>
+      <w:r>
+        <w:rPr>
+          <w:lang w:val="fr-BE"/>
+        </w:rPr>
+        <w:t>r_Commande_Utilisateur</w:t>
+      </w:r>
+      <w:proofErr w:type="spellEnd"/>
+      <w:r>
+        <w:rPr>
+          <w:lang w:val="fr-BE"/>
+        </w:rPr>
+        <w:t>: Un utilisateur peut passer plusieurs commandes.</w:t>
       </w:r>
     </w:p>
     <w:p>
@@ -517,7 +695,21 @@
         <w:rPr>
           <w:lang w:val="fr-BE"/>
         </w:rPr>
-        <w:t>1,n avec Avis via r_Avis_Utilisateur: Un utilisateur peut écrire plusieurs avis sur des produits.</w:t>
+        <w:t xml:space="preserve">1,n avec Avis via </w:t>
+      </w:r>
+      <w:proofErr w:type="spellStart"/>
+      <w:r>
+        <w:rPr>
+          <w:lang w:val="fr-BE"/>
+        </w:rPr>
+        <w:t>r_Avis_Utilisateur</w:t>
+      </w:r>
+      <w:proofErr w:type="spellEnd"/>
+      <w:r>
+        <w:rPr>
+          <w:lang w:val="fr-BE"/>
+        </w:rPr>
+        <w:t>: Un utilisateur peut écrire plusieurs avis sur des produits.</w:t>
       </w:r>
     </w:p>
     <w:p>
@@ -628,11 +820,19 @@
           <w:lang w:val="fr-BE"/>
         </w:rPr>
       </w:pPr>
+      <w:proofErr w:type="spellStart"/>
       <w:r>
         <w:rPr>
           <w:lang w:val="fr-BE"/>
         </w:rPr>
-        <w:t>date_creation: Date de création du panier.</w:t>
+        <w:t>date_creation</w:t>
+      </w:r>
+      <w:proofErr w:type="spellEnd"/>
+      <w:r>
+        <w:rPr>
+          <w:lang w:val="fr-BE"/>
+        </w:rPr>
+        <w:t>: Date de création du panier.</w:t>
       </w:r>
     </w:p>
     <w:p>
@@ -669,7 +869,21 @@
         <w:rPr>
           <w:lang w:val="fr-BE"/>
         </w:rPr>
-        <w:t>n,1 avec Utilisateur via r_Panier_Utilisateur: Chaque panier est associé à un seul utilisateur.</w:t>
+        <w:t xml:space="preserve">n,1 avec Utilisateur via </w:t>
+      </w:r>
+      <w:proofErr w:type="spellStart"/>
+      <w:r>
+        <w:rPr>
+          <w:lang w:val="fr-BE"/>
+        </w:rPr>
+        <w:t>r_Panier_Utilisateur</w:t>
+      </w:r>
+      <w:proofErr w:type="spellEnd"/>
+      <w:r>
+        <w:rPr>
+          <w:lang w:val="fr-BE"/>
+        </w:rPr>
+        <w:t>: Chaque panier est associé à un seul utilisateur.</w:t>
       </w:r>
     </w:p>
     <w:p>
@@ -679,11 +893,33 @@
           <w:lang w:val="fr-BE"/>
         </w:rPr>
       </w:pPr>
+      <w:proofErr w:type="spellStart"/>
       <w:r>
         <w:rPr>
           <w:lang w:val="fr-BE"/>
         </w:rPr>
-        <w:t>n,n avec Produit via Panier_Produit: Un panier peut contenir plusieurs produits, et un produit peut apparaître dans plusieurs paniers.</w:t>
+        <w:t>n,n</w:t>
+      </w:r>
+      <w:proofErr w:type="spellEnd"/>
+      <w:r>
+        <w:rPr>
+          <w:lang w:val="fr-BE"/>
+        </w:rPr>
+        <w:t xml:space="preserve"> avec Produit via </w:t>
+      </w:r>
+      <w:proofErr w:type="spellStart"/>
+      <w:r>
+        <w:rPr>
+          <w:lang w:val="fr-BE"/>
+        </w:rPr>
+        <w:t>Panier_Produit</w:t>
+      </w:r>
+      <w:proofErr w:type="spellEnd"/>
+      <w:r>
+        <w:rPr>
+          <w:lang w:val="fr-BE"/>
+        </w:rPr>
+        <w:t>: Un panier peut contenir plusieurs produits, et un produit peut apparaître dans plusieurs paniers.</w:t>
       </w:r>
     </w:p>
     <w:p>
@@ -832,11 +1068,19 @@
           <w:lang w:val="fr-BE"/>
         </w:rPr>
       </w:pPr>
+      <w:proofErr w:type="spellStart"/>
       <w:r>
         <w:rPr>
           <w:lang w:val="fr-BE"/>
         </w:rPr>
-        <w:t>quantite_stock: Quantité de produit disponible en stock.</w:t>
+        <w:t>quantite_stock</w:t>
+      </w:r>
+      <w:proofErr w:type="spellEnd"/>
+      <w:r>
+        <w:rPr>
+          <w:lang w:val="fr-BE"/>
+        </w:rPr>
+        <w:t>: Quantité de produit disponible en stock.</w:t>
       </w:r>
     </w:p>
     <w:p>
@@ -846,11 +1090,19 @@
           <w:lang w:val="fr-BE"/>
         </w:rPr>
       </w:pPr>
+      <w:proofErr w:type="spellStart"/>
       <w:r>
         <w:rPr>
           <w:lang w:val="fr-BE"/>
         </w:rPr>
-        <w:t>image_url: URL de l'image du produit.</w:t>
+        <w:t>image_url</w:t>
+      </w:r>
+      <w:proofErr w:type="spellEnd"/>
+      <w:r>
+        <w:rPr>
+          <w:lang w:val="fr-BE"/>
+        </w:rPr>
+        <w:t>: URL de l'image du produit.</w:t>
       </w:r>
     </w:p>
     <w:p>
@@ -860,11 +1112,19 @@
           <w:lang w:val="fr-BE"/>
         </w:rPr>
       </w:pPr>
+      <w:proofErr w:type="spellStart"/>
       <w:r>
         <w:rPr>
           <w:lang w:val="fr-BE"/>
         </w:rPr>
-        <w:t>url_slug: Identifiant textuel unique utilisé pour générer des URL explicites.</w:t>
+        <w:t>url_slug</w:t>
+      </w:r>
+      <w:proofErr w:type="spellEnd"/>
+      <w:r>
+        <w:rPr>
+          <w:lang w:val="fr-BE"/>
+        </w:rPr>
+        <w:t>: Identifiant textuel unique utilisé pour générer des URL explicites.</w:t>
       </w:r>
     </w:p>
     <w:p>
@@ -900,7 +1160,21 @@
         <w:rPr>
           <w:lang w:val="fr-BE"/>
         </w:rPr>
-        <w:t>1,n avec Categorie: Un produit appartient à une seule catégorie, mais une catégorie peut avoir plusieurs produits.</w:t>
+        <w:t xml:space="preserve">1,n avec </w:t>
+      </w:r>
+      <w:proofErr w:type="spellStart"/>
+      <w:r>
+        <w:rPr>
+          <w:lang w:val="fr-BE"/>
+        </w:rPr>
+        <w:t>Categorie</w:t>
+      </w:r>
+      <w:proofErr w:type="spellEnd"/>
+      <w:r>
+        <w:rPr>
+          <w:lang w:val="fr-BE"/>
+        </w:rPr>
+        <w:t>: Un produit appartient à une seule catégorie, mais une catégorie peut avoir plusieurs produits.</w:t>
       </w:r>
     </w:p>
     <w:p>
@@ -915,7 +1189,21 @@
           <w:lang w:val="fr-BE"/>
         </w:rPr>
         <w:lastRenderedPageBreak/>
-        <w:t>1,n avec Boutique via r_Boutique_Produit: Un produit est vendu par une seule boutique, mais une boutique peut vendre plusieurs produits.</w:t>
+        <w:t xml:space="preserve">1,n avec Boutique via </w:t>
+      </w:r>
+      <w:proofErr w:type="spellStart"/>
+      <w:r>
+        <w:rPr>
+          <w:lang w:val="fr-BE"/>
+        </w:rPr>
+        <w:t>r_Boutique_Produit</w:t>
+      </w:r>
+      <w:proofErr w:type="spellEnd"/>
+      <w:r>
+        <w:rPr>
+          <w:lang w:val="fr-BE"/>
+        </w:rPr>
+        <w:t>: Un produit est vendu par une seule boutique, mais une boutique peut vendre plusieurs produits.</w:t>
       </w:r>
     </w:p>
     <w:p>
@@ -929,7 +1217,21 @@
         <w:rPr>
           <w:lang w:val="fr-BE"/>
         </w:rPr>
-        <w:t>1,n avec Commande via r_Commande_Produit: Un produit peut être commandé dans plusieurs commandes, mais une commande peut inclure plusieurs produits.</w:t>
+        <w:t xml:space="preserve">1,n avec Commande via </w:t>
+      </w:r>
+      <w:proofErr w:type="spellStart"/>
+      <w:r>
+        <w:rPr>
+          <w:lang w:val="fr-BE"/>
+        </w:rPr>
+        <w:t>r_Commande_Produit</w:t>
+      </w:r>
+      <w:proofErr w:type="spellEnd"/>
+      <w:r>
+        <w:rPr>
+          <w:lang w:val="fr-BE"/>
+        </w:rPr>
+        <w:t>: Un produit peut être commandé dans plusieurs commandes, mais une commande peut inclure plusieurs produits.</w:t>
       </w:r>
     </w:p>
     <w:p>
@@ -943,7 +1245,21 @@
         <w:rPr>
           <w:lang w:val="fr-BE"/>
         </w:rPr>
-        <w:t>1,n avec Avis via r_Avis_Produit: Un produit peut recevoir plusieurs avis.</w:t>
+        <w:t xml:space="preserve">1,n avec Avis via </w:t>
+      </w:r>
+      <w:proofErr w:type="spellStart"/>
+      <w:r>
+        <w:rPr>
+          <w:lang w:val="fr-BE"/>
+        </w:rPr>
+        <w:t>r_Avis_Produit</w:t>
+      </w:r>
+      <w:proofErr w:type="spellEnd"/>
+      <w:r>
+        <w:rPr>
+          <w:lang w:val="fr-BE"/>
+        </w:rPr>
+        <w:t>: Un produit peut recevoir plusieurs avis.</w:t>
       </w:r>
     </w:p>
     <w:p>
@@ -957,7 +1273,21 @@
         <w:rPr>
           <w:lang w:val="fr-BE"/>
         </w:rPr>
-        <w:t>1,n avec Promotion via r_Promotion_Produit: Un produit peut avoir plusieurs promotions.</w:t>
+        <w:t xml:space="preserve">1,n avec Promotion via </w:t>
+      </w:r>
+      <w:proofErr w:type="spellStart"/>
+      <w:r>
+        <w:rPr>
+          <w:lang w:val="fr-BE"/>
+        </w:rPr>
+        <w:t>r_Promotion_Produit</w:t>
+      </w:r>
+      <w:proofErr w:type="spellEnd"/>
+      <w:r>
+        <w:rPr>
+          <w:lang w:val="fr-BE"/>
+        </w:rPr>
+        <w:t>: Un produit peut avoir plusieurs promotions.</w:t>
       </w:r>
     </w:p>
     <w:p>
@@ -983,8 +1313,16 @@
         <w:rPr>
           <w:lang w:val="fr-BE"/>
         </w:rPr>
-        <w:t>Table : Categorie</w:t>
+        <w:t xml:space="preserve">Table : </w:t>
       </w:r>
+      <w:proofErr w:type="spellStart"/>
+      <w:r>
+        <w:rPr>
+          <w:lang w:val="fr-BE"/>
+        </w:rPr>
+        <w:t>Categorie</w:t>
+      </w:r>
+      <w:proofErr w:type="spellEnd"/>
     </w:p>
     <w:p>
       <w:pPr>
@@ -1267,11 +1605,19 @@
           <w:lang w:val="fr-BE"/>
         </w:rPr>
       </w:pPr>
+      <w:proofErr w:type="spellStart"/>
       <w:r>
         <w:rPr>
           <w:lang w:val="fr-BE"/>
         </w:rPr>
-        <w:t>url_slug: Identifiant textuel unique pour générer des URL explicites.</w:t>
+        <w:t>url_slug</w:t>
+      </w:r>
+      <w:proofErr w:type="spellEnd"/>
+      <w:r>
+        <w:rPr>
+          <w:lang w:val="fr-BE"/>
+        </w:rPr>
+        <w:t>: Identifiant textuel unique pour générer des URL explicites.</w:t>
       </w:r>
     </w:p>
     <w:p>
@@ -1281,11 +1627,19 @@
           <w:lang w:val="fr-BE"/>
         </w:rPr>
       </w:pPr>
+      <w:proofErr w:type="spellStart"/>
       <w:r>
         <w:rPr>
           <w:lang w:val="fr-BE"/>
         </w:rPr>
-        <w:t>telephone: Numéro de téléphone de la boutique.</w:t>
+        <w:t>telephone</w:t>
+      </w:r>
+      <w:proofErr w:type="spellEnd"/>
+      <w:r>
+        <w:rPr>
+          <w:lang w:val="fr-BE"/>
+        </w:rPr>
+        <w:t>: Numéro de téléphone de la boutique.</w:t>
       </w:r>
     </w:p>
     <w:p>
@@ -1331,11 +1685,33 @@
           <w:lang w:val="fr-BE"/>
         </w:rPr>
       </w:pPr>
+      <w:proofErr w:type="spellStart"/>
       <w:r>
         <w:rPr>
           <w:lang w:val="fr-BE"/>
         </w:rPr>
-        <w:t>n,n avec Produit via r_Boutique_Produit: Une boutique peut vendre plusieurs produits.</w:t>
+        <w:t>n,n</w:t>
+      </w:r>
+      <w:proofErr w:type="spellEnd"/>
+      <w:r>
+        <w:rPr>
+          <w:lang w:val="fr-BE"/>
+        </w:rPr>
+        <w:t xml:space="preserve"> avec Produit via </w:t>
+      </w:r>
+      <w:proofErr w:type="spellStart"/>
+      <w:r>
+        <w:rPr>
+          <w:lang w:val="fr-BE"/>
+        </w:rPr>
+        <w:t>r_Boutique_Produit</w:t>
+      </w:r>
+      <w:proofErr w:type="spellEnd"/>
+      <w:r>
+        <w:rPr>
+          <w:lang w:val="fr-BE"/>
+        </w:rPr>
+        <w:t>: Une boutique peut vendre plusieurs produits.</w:t>
       </w:r>
     </w:p>
     <w:p>
@@ -1345,11 +1721,33 @@
           <w:lang w:val="fr-BE"/>
         </w:rPr>
       </w:pPr>
+      <w:proofErr w:type="spellStart"/>
       <w:r>
         <w:rPr>
           <w:lang w:val="fr-BE"/>
         </w:rPr>
-        <w:t>n,n avec Promotion via r_Boutique_Promotion: Une boutique peut appliquer plusieurs promotions à ses produits.</w:t>
+        <w:t>n,n</w:t>
+      </w:r>
+      <w:proofErr w:type="spellEnd"/>
+      <w:r>
+        <w:rPr>
+          <w:lang w:val="fr-BE"/>
+        </w:rPr>
+        <w:t xml:space="preserve"> avec Promotion via </w:t>
+      </w:r>
+      <w:proofErr w:type="spellStart"/>
+      <w:r>
+        <w:rPr>
+          <w:lang w:val="fr-BE"/>
+        </w:rPr>
+        <w:t>r_Boutique_Promotion</w:t>
+      </w:r>
+      <w:proofErr w:type="spellEnd"/>
+      <w:r>
+        <w:rPr>
+          <w:lang w:val="fr-BE"/>
+        </w:rPr>
+        <w:t>: Une boutique peut appliquer plusieurs promotions à ses produits.</w:t>
       </w:r>
     </w:p>
     <w:p>
@@ -1457,11 +1855,19 @@
           <w:lang w:val="fr-BE"/>
         </w:rPr>
       </w:pPr>
+      <w:proofErr w:type="spellStart"/>
       <w:r>
         <w:rPr>
           <w:lang w:val="fr-BE"/>
         </w:rPr>
-        <w:t>total_montant: Montant total de la commande.</w:t>
+        <w:t>total_montant</w:t>
+      </w:r>
+      <w:proofErr w:type="spellEnd"/>
+      <w:r>
+        <w:rPr>
+          <w:lang w:val="fr-BE"/>
+        </w:rPr>
+        <w:t>: Montant total de la commande.</w:t>
       </w:r>
     </w:p>
     <w:p>
@@ -1471,11 +1877,19 @@
           <w:lang w:val="fr-BE"/>
         </w:rPr>
       </w:pPr>
+      <w:proofErr w:type="spellStart"/>
       <w:r>
         <w:rPr>
           <w:lang w:val="fr-BE"/>
         </w:rPr>
-        <w:t>date_commande: Date à laquelle la commande a été passée.</w:t>
+        <w:t>date_commande</w:t>
+      </w:r>
+      <w:proofErr w:type="spellEnd"/>
+      <w:r>
+        <w:rPr>
+          <w:lang w:val="fr-BE"/>
+        </w:rPr>
+        <w:t>: Date à laquelle la commande a été passée.</w:t>
       </w:r>
     </w:p>
     <w:p>
@@ -1485,11 +1899,19 @@
           <w:lang w:val="fr-BE"/>
         </w:rPr>
       </w:pPr>
+      <w:proofErr w:type="spellStart"/>
       <w:r>
         <w:rPr>
           <w:lang w:val="fr-BE"/>
         </w:rPr>
-        <w:t>adresse_livraison: Adresse où la commande doit être livrée.</w:t>
+        <w:t>adresse_livraison</w:t>
+      </w:r>
+      <w:proofErr w:type="spellEnd"/>
+      <w:r>
+        <w:rPr>
+          <w:lang w:val="fr-BE"/>
+        </w:rPr>
+        <w:t>: Adresse où la commande doit être livrée.</w:t>
       </w:r>
     </w:p>
     <w:p>
@@ -1503,7 +1925,49 @@
         <w:rPr>
           <w:lang w:val="fr-BE"/>
         </w:rPr>
-        <w:t>statut: Statut de la commande (en_attente, confirmee, expediee, etc.).</w:t>
+        <w:t>statut: Statut de la commande (</w:t>
+      </w:r>
+      <w:proofErr w:type="spellStart"/>
+      <w:r>
+        <w:rPr>
+          <w:lang w:val="fr-BE"/>
+        </w:rPr>
+        <w:t>en_attente</w:t>
+      </w:r>
+      <w:proofErr w:type="spellEnd"/>
+      <w:r>
+        <w:rPr>
+          <w:lang w:val="fr-BE"/>
+        </w:rPr>
+        <w:t xml:space="preserve">, </w:t>
+      </w:r>
+      <w:proofErr w:type="spellStart"/>
+      <w:r>
+        <w:rPr>
+          <w:lang w:val="fr-BE"/>
+        </w:rPr>
+        <w:t>confirmee</w:t>
+      </w:r>
+      <w:proofErr w:type="spellEnd"/>
+      <w:r>
+        <w:rPr>
+          <w:lang w:val="fr-BE"/>
+        </w:rPr>
+        <w:t xml:space="preserve">, </w:t>
+      </w:r>
+      <w:proofErr w:type="spellStart"/>
+      <w:r>
+        <w:rPr>
+          <w:lang w:val="fr-BE"/>
+        </w:rPr>
+        <w:t>expediee</w:t>
+      </w:r>
+      <w:proofErr w:type="spellEnd"/>
+      <w:r>
+        <w:rPr>
+          <w:lang w:val="fr-BE"/>
+        </w:rPr>
+        <w:t>, etc.).</w:t>
       </w:r>
     </w:p>
     <w:p>
@@ -1539,7 +2003,21 @@
         <w:rPr>
           <w:lang w:val="fr-BE"/>
         </w:rPr>
-        <w:t>1,n avec Utilisateur via r_Commande_Utilisateur: Une commande est passée par un seul utilisateur.</w:t>
+        <w:t xml:space="preserve">1,n avec Utilisateur via </w:t>
+      </w:r>
+      <w:proofErr w:type="spellStart"/>
+      <w:r>
+        <w:rPr>
+          <w:lang w:val="fr-BE"/>
+        </w:rPr>
+        <w:t>r_Commande_Utilisateur</w:t>
+      </w:r>
+      <w:proofErr w:type="spellEnd"/>
+      <w:r>
+        <w:rPr>
+          <w:lang w:val="fr-BE"/>
+        </w:rPr>
+        <w:t>: Une commande est passée par un seul utilisateur.</w:t>
       </w:r>
     </w:p>
     <w:p>
@@ -1549,11 +2027,33 @@
           <w:lang w:val="fr-BE"/>
         </w:rPr>
       </w:pPr>
+      <w:proofErr w:type="spellStart"/>
       <w:r>
         <w:rPr>
           <w:lang w:val="fr-BE"/>
         </w:rPr>
-        <w:t>n,n avec Produit via r_Commande_Produit: Une commande peut inclure plusieurs produits.</w:t>
+        <w:t>n,n</w:t>
+      </w:r>
+      <w:proofErr w:type="spellEnd"/>
+      <w:r>
+        <w:rPr>
+          <w:lang w:val="fr-BE"/>
+        </w:rPr>
+        <w:t xml:space="preserve"> avec Produit via </w:t>
+      </w:r>
+      <w:proofErr w:type="spellStart"/>
+      <w:r>
+        <w:rPr>
+          <w:lang w:val="fr-BE"/>
+        </w:rPr>
+        <w:t>r_Commande_Produit</w:t>
+      </w:r>
+      <w:proofErr w:type="spellEnd"/>
+      <w:r>
+        <w:rPr>
+          <w:lang w:val="fr-BE"/>
+        </w:rPr>
+        <w:t>: Une commande peut inclure plusieurs produits.</w:t>
       </w:r>
     </w:p>
     <w:p>
@@ -1685,11 +2185,19 @@
           <w:lang w:val="fr-BE"/>
         </w:rPr>
       </w:pPr>
+      <w:proofErr w:type="spellStart"/>
       <w:r>
         <w:rPr>
           <w:lang w:val="fr-BE"/>
         </w:rPr>
-        <w:t>methode_paiement: Méthode utilisée pour le paiement (carte de crédit, PayPal, etc.).</w:t>
+        <w:t>methode_paiement</w:t>
+      </w:r>
+      <w:proofErr w:type="spellEnd"/>
+      <w:r>
+        <w:rPr>
+          <w:lang w:val="fr-BE"/>
+        </w:rPr>
+        <w:t>: Méthode utilisée pour le paiement (carte de crédit, PayPal, etc.).</w:t>
       </w:r>
     </w:p>
     <w:p>
@@ -1699,11 +2207,47 @@
           <w:lang w:val="fr-BE"/>
         </w:rPr>
       </w:pPr>
+      <w:proofErr w:type="spellStart"/>
       <w:r>
         <w:rPr>
           <w:lang w:val="fr-BE"/>
         </w:rPr>
-        <w:t>statut_paiement: Statut du paiement (paye, impaye, echoue).</w:t>
+        <w:t>statut_paiement</w:t>
+      </w:r>
+      <w:proofErr w:type="spellEnd"/>
+      <w:r>
+        <w:rPr>
+          <w:lang w:val="fr-BE"/>
+        </w:rPr>
+        <w:t xml:space="preserve">: Statut du paiement (paye, </w:t>
+      </w:r>
+      <w:proofErr w:type="spellStart"/>
+      <w:r>
+        <w:rPr>
+          <w:lang w:val="fr-BE"/>
+        </w:rPr>
+        <w:t>impaye</w:t>
+      </w:r>
+      <w:proofErr w:type="spellEnd"/>
+      <w:r>
+        <w:rPr>
+          <w:lang w:val="fr-BE"/>
+        </w:rPr>
+        <w:t xml:space="preserve">, </w:t>
+      </w:r>
+      <w:proofErr w:type="spellStart"/>
+      <w:r>
+        <w:rPr>
+          <w:lang w:val="fr-BE"/>
+        </w:rPr>
+        <w:t>echoue</w:t>
+      </w:r>
+      <w:proofErr w:type="spellEnd"/>
+      <w:r>
+        <w:rPr>
+          <w:lang w:val="fr-BE"/>
+        </w:rPr>
+        <w:t>).</w:t>
       </w:r>
     </w:p>
     <w:p>
@@ -1713,11 +2257,19 @@
           <w:lang w:val="fr-BE"/>
         </w:rPr>
       </w:pPr>
+      <w:proofErr w:type="spellStart"/>
       <w:r>
         <w:rPr>
           <w:lang w:val="fr-BE"/>
         </w:rPr>
-        <w:t>date_paiement: Date à laquelle le paiement a été effectué.</w:t>
+        <w:t>date_paiement</w:t>
+      </w:r>
+      <w:proofErr w:type="spellEnd"/>
+      <w:r>
+        <w:rPr>
+          <w:lang w:val="fr-BE"/>
+        </w:rPr>
+        <w:t>: Date à laquelle le paiement a été effectué.</w:t>
       </w:r>
     </w:p>
     <w:p>
@@ -1727,11 +2279,19 @@
           <w:lang w:val="fr-BE"/>
         </w:rPr>
       </w:pPr>
+      <w:proofErr w:type="spellStart"/>
       <w:r>
         <w:rPr>
           <w:lang w:val="fr-BE"/>
         </w:rPr>
-        <w:t>transaction_id: Identifiant de la transaction.</w:t>
+        <w:t>transaction_id</w:t>
+      </w:r>
+      <w:proofErr w:type="spellEnd"/>
+      <w:r>
+        <w:rPr>
+          <w:lang w:val="fr-BE"/>
+        </w:rPr>
+        <w:t>: Identifiant de la transaction.</w:t>
       </w:r>
     </w:p>
     <w:p>
@@ -1873,11 +2433,19 @@
           <w:lang w:val="fr-BE"/>
         </w:rPr>
       </w:pPr>
+      <w:proofErr w:type="spellStart"/>
       <w:r>
         <w:rPr>
           <w:lang w:val="fr-BE"/>
         </w:rPr>
-        <w:t>Panier_Produit: Identifiant unique de l'avis.</w:t>
+        <w:t>Panier_Produit</w:t>
+      </w:r>
+      <w:proofErr w:type="spellEnd"/>
+      <w:r>
+        <w:rPr>
+          <w:lang w:val="fr-BE"/>
+        </w:rPr>
+        <w:t>: Identifiant unique de l'avis.</w:t>
       </w:r>
     </w:p>
     <w:p>
@@ -1915,11 +2483,19 @@
           <w:lang w:val="fr-BE"/>
         </w:rPr>
       </w:pPr>
+      <w:proofErr w:type="spellStart"/>
       <w:r>
         <w:rPr>
           <w:lang w:val="fr-BE"/>
         </w:rPr>
-        <w:t>date_creation: Date de création de l'avis.</w:t>
+        <w:t>date_creation</w:t>
+      </w:r>
+      <w:proofErr w:type="spellEnd"/>
+      <w:r>
+        <w:rPr>
+          <w:lang w:val="fr-BE"/>
+        </w:rPr>
+        <w:t>: Date de création de l'avis.</w:t>
       </w:r>
     </w:p>
     <w:p>
@@ -1955,7 +2531,21 @@
         <w:rPr>
           <w:lang w:val="fr-BE"/>
         </w:rPr>
-        <w:t>1,n avec Utilisateur via r_Avis_Utilisateur: Un utilisateur peut donner plusieurs avis.</w:t>
+        <w:t xml:space="preserve">1,n avec Utilisateur via </w:t>
+      </w:r>
+      <w:proofErr w:type="spellStart"/>
+      <w:r>
+        <w:rPr>
+          <w:lang w:val="fr-BE"/>
+        </w:rPr>
+        <w:t>r_Avis_Utilisateur</w:t>
+      </w:r>
+      <w:proofErr w:type="spellEnd"/>
+      <w:r>
+        <w:rPr>
+          <w:lang w:val="fr-BE"/>
+        </w:rPr>
+        <w:t>: Un utilisateur peut donner plusieurs avis.</w:t>
       </w:r>
     </w:p>
     <w:p>
@@ -1969,7 +2559,21 @@
         <w:rPr>
           <w:lang w:val="fr-BE"/>
         </w:rPr>
-        <w:t>1,n avec Produit via r_Avis_Produit: Un produit peut recevoir plusieurs avis.</w:t>
+        <w:t xml:space="preserve">1,n avec Produit via </w:t>
+      </w:r>
+      <w:proofErr w:type="spellStart"/>
+      <w:r>
+        <w:rPr>
+          <w:lang w:val="fr-BE"/>
+        </w:rPr>
+        <w:t>r_Avis_Produit</w:t>
+      </w:r>
+      <w:proofErr w:type="spellEnd"/>
+      <w:r>
+        <w:rPr>
+          <w:lang w:val="fr-BE"/>
+        </w:rPr>
+        <w:t>: Un produit peut recevoir plusieurs avis.</w:t>
       </w:r>
     </w:p>
     <w:p>
@@ -2101,11 +2705,19 @@
           <w:lang w:val="fr-BE"/>
         </w:rPr>
       </w:pPr>
+      <w:proofErr w:type="spellStart"/>
       <w:r>
         <w:rPr>
           <w:lang w:val="fr-BE"/>
         </w:rPr>
-        <w:t>valeur_remise: Montant ou pourcentage de réduction offert.</w:t>
+        <w:t>valeur_remise</w:t>
+      </w:r>
+      <w:proofErr w:type="spellEnd"/>
+      <w:r>
+        <w:rPr>
+          <w:lang w:val="fr-BE"/>
+        </w:rPr>
+        <w:t>: Montant ou pourcentage de réduction offert.</w:t>
       </w:r>
     </w:p>
     <w:p>
@@ -2115,11 +2727,19 @@
           <w:lang w:val="fr-BE"/>
         </w:rPr>
       </w:pPr>
+      <w:proofErr w:type="spellStart"/>
       <w:r>
         <w:rPr>
           <w:lang w:val="fr-BE"/>
         </w:rPr>
-        <w:t>date_debut: Date de début de la promotion.</w:t>
+        <w:t>date_debut</w:t>
+      </w:r>
+      <w:proofErr w:type="spellEnd"/>
+      <w:r>
+        <w:rPr>
+          <w:lang w:val="fr-BE"/>
+        </w:rPr>
+        <w:t>: Date de début de la promotion.</w:t>
       </w:r>
     </w:p>
     <w:p>
@@ -2129,11 +2749,33 @@
           <w:lang w:val="fr-BE"/>
         </w:rPr>
       </w:pPr>
+      <w:proofErr w:type="spellStart"/>
       <w:r>
         <w:rPr>
           <w:lang w:val="fr-BE"/>
         </w:rPr>
-        <w:t>type_remise: Type de remise (pourcentage ou montant_fixe).</w:t>
+        <w:t>type_remise</w:t>
+      </w:r>
+      <w:proofErr w:type="spellEnd"/>
+      <w:r>
+        <w:rPr>
+          <w:lang w:val="fr-BE"/>
+        </w:rPr>
+        <w:t xml:space="preserve">: Type de remise (pourcentage ou </w:t>
+      </w:r>
+      <w:proofErr w:type="spellStart"/>
+      <w:r>
+        <w:rPr>
+          <w:lang w:val="fr-BE"/>
+        </w:rPr>
+        <w:t>montant_fixe</w:t>
+      </w:r>
+      <w:proofErr w:type="spellEnd"/>
+      <w:r>
+        <w:rPr>
+          <w:lang w:val="fr-BE"/>
+        </w:rPr>
+        <w:t>).</w:t>
       </w:r>
     </w:p>
     <w:p>
@@ -2143,11 +2785,19 @@
           <w:lang w:val="fr-BE"/>
         </w:rPr>
       </w:pPr>
+      <w:proofErr w:type="spellStart"/>
       <w:r>
         <w:rPr>
           <w:lang w:val="fr-BE"/>
         </w:rPr>
-        <w:t>date_fin: Date de fin de la promotion.</w:t>
+        <w:t>date_fin</w:t>
+      </w:r>
+      <w:proofErr w:type="spellEnd"/>
+      <w:r>
+        <w:rPr>
+          <w:lang w:val="fr-BE"/>
+        </w:rPr>
+        <w:t>: Date de fin de la promotion.</w:t>
       </w:r>
     </w:p>
     <w:p>
@@ -2157,11 +2807,19 @@
           <w:lang w:val="fr-BE"/>
         </w:rPr>
       </w:pPr>
+      <w:proofErr w:type="spellStart"/>
       <w:r>
         <w:rPr>
           <w:lang w:val="fr-BE"/>
         </w:rPr>
-        <w:t>cree_par: Identifiant de l'utilisateur qui a créé la promotion.</w:t>
+        <w:t>cree_par</w:t>
+      </w:r>
+      <w:proofErr w:type="spellEnd"/>
+      <w:r>
+        <w:rPr>
+          <w:lang w:val="fr-BE"/>
+        </w:rPr>
+        <w:t>: Identifiant de l'utilisateur qui a créé la promotion.</w:t>
       </w:r>
     </w:p>
     <w:p>
@@ -2197,7 +2855,21 @@
         <w:rPr>
           <w:lang w:val="fr-BE"/>
         </w:rPr>
-        <w:t>1,n avec Produit via r_Promotion_Produit: Une promotion est appliquée à un ou plusieurs produits.</w:t>
+        <w:t xml:space="preserve">1,n avec Produit via </w:t>
+      </w:r>
+      <w:proofErr w:type="spellStart"/>
+      <w:r>
+        <w:rPr>
+          <w:lang w:val="fr-BE"/>
+        </w:rPr>
+        <w:t>r_Promotion_Produit</w:t>
+      </w:r>
+      <w:proofErr w:type="spellEnd"/>
+      <w:r>
+        <w:rPr>
+          <w:lang w:val="fr-BE"/>
+        </w:rPr>
+        <w:t>: Une promotion est appliquée à un ou plusieurs produits.</w:t>
       </w:r>
     </w:p>
     <w:p>
@@ -2211,7 +2883,21 @@
         <w:rPr>
           <w:lang w:val="fr-BE"/>
         </w:rPr>
-        <w:t>1,n avec Boutique via r_Boutique_Promotion: Une promotion peut être créée pour plusieurs boutiques.</w:t>
+        <w:t xml:space="preserve">1,n avec Boutique via </w:t>
+      </w:r>
+      <w:proofErr w:type="spellStart"/>
+      <w:r>
+        <w:rPr>
+          <w:lang w:val="fr-BE"/>
+        </w:rPr>
+        <w:t>r_Boutique_Promotion</w:t>
+      </w:r>
+      <w:proofErr w:type="spellEnd"/>
+      <w:r>
+        <w:rPr>
+          <w:lang w:val="fr-BE"/>
+        </w:rPr>
+        <w:t>: Une promotion peut être créée pour plusieurs boutiques.</w:t>
       </w:r>
     </w:p>
     <w:p>
@@ -2225,7 +2911,35 @@
         <w:rPr>
           <w:lang w:val="fr-BE"/>
         </w:rPr>
-        <w:t>1,n avec Utilisateur via r_Utilisateur_Promotion: Un MarketingManager peut créer plusieurs promotions.</w:t>
+        <w:t xml:space="preserve">1,n avec Utilisateur via </w:t>
+      </w:r>
+      <w:proofErr w:type="spellStart"/>
+      <w:r>
+        <w:rPr>
+          <w:lang w:val="fr-BE"/>
+        </w:rPr>
+        <w:t>r_Utilisateur_Promotion</w:t>
+      </w:r>
+      <w:proofErr w:type="spellEnd"/>
+      <w:r>
+        <w:rPr>
+          <w:lang w:val="fr-BE"/>
+        </w:rPr>
+        <w:t xml:space="preserve">: Un </w:t>
+      </w:r>
+      <w:proofErr w:type="spellStart"/>
+      <w:r>
+        <w:rPr>
+          <w:lang w:val="fr-BE"/>
+        </w:rPr>
+        <w:t>MarketingManager</w:t>
+      </w:r>
+      <w:proofErr w:type="spellEnd"/>
+      <w:r>
+        <w:rPr>
+          <w:lang w:val="fr-BE"/>
+        </w:rPr>
+        <w:t xml:space="preserve"> peut créer plusieurs promotions.</w:t>
       </w:r>
     </w:p>
     <w:p>
@@ -2247,7 +2961,21 @@
         <w:rPr>
           <w:lang w:val="fr-BE"/>
         </w:rPr>
-        <w:t>Tables Relationnelles (n,n) :</w:t>
+        <w:t>Tables Relationnelles (</w:t>
+      </w:r>
+      <w:proofErr w:type="spellStart"/>
+      <w:r>
+        <w:rPr>
+          <w:lang w:val="fr-BE"/>
+        </w:rPr>
+        <w:t>n,n</w:t>
+      </w:r>
+      <w:proofErr w:type="spellEnd"/>
+      <w:r>
+        <w:rPr>
+          <w:lang w:val="fr-BE"/>
+        </w:rPr>
+        <w:t>) :</w:t>
       </w:r>
     </w:p>
     <w:p>
@@ -2264,11 +2992,19 @@
           <w:lang w:val="fr-BE"/>
         </w:rPr>
       </w:pPr>
+      <w:proofErr w:type="spellStart"/>
       <w:r>
         <w:rPr>
           <w:lang w:val="fr-BE"/>
         </w:rPr>
-        <w:t>r_Panier_Produit :</w:t>
+        <w:t>r_Panier_Produit</w:t>
+      </w:r>
+      <w:proofErr w:type="spellEnd"/>
+      <w:r>
+        <w:rPr>
+          <w:lang w:val="fr-BE"/>
+        </w:rPr>
+        <w:t xml:space="preserve"> :</w:t>
       </w:r>
     </w:p>
     <w:p>
@@ -2342,12 +3078,20 @@
           <w:lang w:val="fr-BE"/>
         </w:rPr>
       </w:pPr>
+      <w:proofErr w:type="spellStart"/>
       <w:r>
         <w:rPr>
           <w:lang w:val="fr-BE"/>
         </w:rPr>
         <w:lastRenderedPageBreak/>
-        <w:t>r_Commande_Produit :</w:t>
+        <w:t>r_Commande_Produit</w:t>
+      </w:r>
+      <w:proofErr w:type="spellEnd"/>
+      <w:r>
+        <w:rPr>
+          <w:lang w:val="fr-BE"/>
+        </w:rPr>
+        <w:t xml:space="preserve"> :</w:t>
       </w:r>
     </w:p>
     <w:p>
@@ -2421,11 +3165,19 @@
           <w:lang w:val="fr-BE"/>
         </w:rPr>
       </w:pPr>
+      <w:proofErr w:type="spellStart"/>
       <w:r>
         <w:rPr>
           <w:lang w:val="fr-BE"/>
         </w:rPr>
-        <w:t>r_Promotion_Produit :</w:t>
+        <w:t>r_Promotion_Produit</w:t>
+      </w:r>
+      <w:proofErr w:type="spellEnd"/>
+      <w:r>
+        <w:rPr>
+          <w:lang w:val="fr-BE"/>
+        </w:rPr>
+        <w:t xml:space="preserve"> :</w:t>
       </w:r>
     </w:p>
     <w:p>
@@ -2499,11 +3251,19 @@
           <w:lang w:val="fr-BE"/>
         </w:rPr>
       </w:pPr>
+      <w:proofErr w:type="spellStart"/>
       <w:r>
         <w:rPr>
           <w:lang w:val="fr-BE"/>
         </w:rPr>
-        <w:t>r_Boutique_Produit :</w:t>
+        <w:t>r_Boutique_Produit</w:t>
+      </w:r>
+      <w:proofErr w:type="spellEnd"/>
+      <w:r>
+        <w:rPr>
+          <w:lang w:val="fr-BE"/>
+        </w:rPr>
+        <w:t xml:space="preserve"> :</w:t>
       </w:r>
     </w:p>
     <w:p>
@@ -2577,11 +3337,19 @@
           <w:lang w:val="fr-BE"/>
         </w:rPr>
       </w:pPr>
+      <w:proofErr w:type="spellStart"/>
       <w:r>
         <w:rPr>
           <w:lang w:val="fr-BE"/>
         </w:rPr>
-        <w:t>r_Boutique_Promotion :</w:t>
+        <w:t>r_Boutique_Promotion</w:t>
+      </w:r>
+      <w:proofErr w:type="spellEnd"/>
+      <w:r>
+        <w:rPr>
+          <w:lang w:val="fr-BE"/>
+        </w:rPr>
+        <w:t xml:space="preserve"> :</w:t>
       </w:r>
     </w:p>
     <w:p>
@@ -2655,11 +3423,19 @@
           <w:lang w:val="fr-BE"/>
         </w:rPr>
       </w:pPr>
+      <w:proofErr w:type="spellStart"/>
       <w:r>
         <w:rPr>
           <w:lang w:val="fr-BE"/>
         </w:rPr>
-        <w:t>r_Panier_Utilisateur :</w:t>
+        <w:t>r_Panier_Utilisateur</w:t>
+      </w:r>
+      <w:proofErr w:type="spellEnd"/>
+      <w:r>
+        <w:rPr>
+          <w:lang w:val="fr-BE"/>
+        </w:rPr>
+        <w:t xml:space="preserve"> :</w:t>
       </w:r>
     </w:p>
     <w:p>
@@ -2707,6 +3483,9 @@
     <w:p>
       <w:pPr>
         <w:jc w:val="both"/>
+        <w:rPr>
+          <w:lang w:val="fr-BE"/>
+        </w:rPr>
       </w:pPr>
       <w:r>
         <w:rPr>
@@ -30767,12 +31546,23 @@
 </file>
 
 <file path=customXml/item1.xml><?xml version="1.0" encoding="utf-8"?>
-<?mso-contentType ?>
-<FormTemplates xmlns="http://schemas.microsoft.com/sharepoint/v3/contenttype/forms">
-  <Display>DocumentLibraryForm</Display>
-  <Edit>DocumentLibraryForm</Edit>
-  <New>DocumentLibraryForm</New>
-</FormTemplates>
+<p:properties xmlns:p="http://schemas.microsoft.com/office/2006/metadata/properties" xmlns:xsi="http://www.w3.org/2001/XMLSchema-instance" xmlns:pc="http://schemas.microsoft.com/office/infopath/2007/PartnerControls">
+  <documentManagement>
+    <_ip_UnifiedCompliancePolicyUIAction xmlns="http://schemas.microsoft.com/sharepoint/v3" xsi:nil="true"/>
+    <Image xmlns="71af3243-3dd4-4a8d-8c0d-dd76da1f02a5">
+      <Url xsi:nil="true"/>
+      <Description xsi:nil="true"/>
+    </Image>
+    <Status xmlns="71af3243-3dd4-4a8d-8c0d-dd76da1f02a5">Not started</Status>
+    <Background xmlns="71af3243-3dd4-4a8d-8c0d-dd76da1f02a5">false</Background>
+    <_ip_UnifiedCompliancePolicyProperties xmlns="http://schemas.microsoft.com/sharepoint/v3" xsi:nil="true"/>
+    <ImageTagsTaxHTField xmlns="71af3243-3dd4-4a8d-8c0d-dd76da1f02a5">
+      <Terms xmlns="http://schemas.microsoft.com/office/infopath/2007/PartnerControls"/>
+    </ImageTagsTaxHTField>
+    <TaxCatchAll xmlns="230e9df3-be65-4c73-a93b-d1236ebd677e" xsi:nil="true"/>
+    <MediaServiceKeyPoints xmlns="71af3243-3dd4-4a8d-8c0d-dd76da1f02a5" xsi:nil="true"/>
+  </documentManagement>
+</p:properties>
 </file>
 
 <file path=customXml/item2.xml><?xml version="1.0" encoding="utf-8"?>
@@ -31064,29 +31854,22 @@
 </file>
 
 <file path=customXml/item3.xml><?xml version="1.0" encoding="utf-8"?>
-<p:properties xmlns:p="http://schemas.microsoft.com/office/2006/metadata/properties" xmlns:xsi="http://www.w3.org/2001/XMLSchema-instance" xmlns:pc="http://schemas.microsoft.com/office/infopath/2007/PartnerControls">
-  <documentManagement>
-    <_ip_UnifiedCompliancePolicyUIAction xmlns="http://schemas.microsoft.com/sharepoint/v3" xsi:nil="true"/>
-    <Image xmlns="71af3243-3dd4-4a8d-8c0d-dd76da1f02a5">
-      <Url xsi:nil="true"/>
-      <Description xsi:nil="true"/>
-    </Image>
-    <Status xmlns="71af3243-3dd4-4a8d-8c0d-dd76da1f02a5">Not started</Status>
-    <Background xmlns="71af3243-3dd4-4a8d-8c0d-dd76da1f02a5">false</Background>
-    <_ip_UnifiedCompliancePolicyProperties xmlns="http://schemas.microsoft.com/sharepoint/v3" xsi:nil="true"/>
-    <ImageTagsTaxHTField xmlns="71af3243-3dd4-4a8d-8c0d-dd76da1f02a5">
-      <Terms xmlns="http://schemas.microsoft.com/office/infopath/2007/PartnerControls"/>
-    </ImageTagsTaxHTField>
-    <TaxCatchAll xmlns="230e9df3-be65-4c73-a93b-d1236ebd677e" xsi:nil="true"/>
-    <MediaServiceKeyPoints xmlns="71af3243-3dd4-4a8d-8c0d-dd76da1f02a5" xsi:nil="true"/>
-  </documentManagement>
-</p:properties>
+<?mso-contentType ?>
+<FormTemplates xmlns="http://schemas.microsoft.com/sharepoint/v3/contenttype/forms">
+  <Display>DocumentLibraryForm</Display>
+  <Edit>DocumentLibraryForm</Edit>
+  <New>DocumentLibraryForm</New>
+</FormTemplates>
 </file>
 
 <file path=customXml/itemProps1.xml><?xml version="1.0" encoding="utf-8"?>
-<ds:datastoreItem xmlns:ds="http://schemas.openxmlformats.org/officeDocument/2006/customXml" ds:itemID="{2F086410-FAE5-46E1-9CB0-7F0B44342972}">
+<ds:datastoreItem xmlns:ds="http://schemas.openxmlformats.org/officeDocument/2006/customXml" ds:itemID="{EF4CB403-43D3-4084-BAD4-497D9897173A}">
   <ds:schemaRefs>
-    <ds:schemaRef ds:uri="http://schemas.microsoft.com/sharepoint/v3/contenttype/forms"/>
+    <ds:schemaRef ds:uri="http://schemas.microsoft.com/office/2006/metadata/properties"/>
+    <ds:schemaRef ds:uri="http://schemas.microsoft.com/office/infopath/2007/PartnerControls"/>
+    <ds:schemaRef ds:uri="http://schemas.microsoft.com/sharepoint/v3"/>
+    <ds:schemaRef ds:uri="71af3243-3dd4-4a8d-8c0d-dd76da1f02a5"/>
+    <ds:schemaRef ds:uri="230e9df3-be65-4c73-a93b-d1236ebd677e"/>
   </ds:schemaRefs>
 </ds:datastoreItem>
 </file>
@@ -31113,13 +31896,9 @@
 </file>
 
 <file path=customXml/itemProps3.xml><?xml version="1.0" encoding="utf-8"?>
-<ds:datastoreItem xmlns:ds="http://schemas.openxmlformats.org/officeDocument/2006/customXml" ds:itemID="{EF4CB403-43D3-4084-BAD4-497D9897173A}">
+<ds:datastoreItem xmlns:ds="http://schemas.openxmlformats.org/officeDocument/2006/customXml" ds:itemID="{2F086410-FAE5-46E1-9CB0-7F0B44342972}">
   <ds:schemaRefs>
-    <ds:schemaRef ds:uri="http://schemas.microsoft.com/office/2006/metadata/properties"/>
-    <ds:schemaRef ds:uri="http://schemas.microsoft.com/office/infopath/2007/PartnerControls"/>
-    <ds:schemaRef ds:uri="http://schemas.microsoft.com/sharepoint/v3"/>
-    <ds:schemaRef ds:uri="71af3243-3dd4-4a8d-8c0d-dd76da1f02a5"/>
-    <ds:schemaRef ds:uri="230e9df3-be65-4c73-a93b-d1236ebd677e"/>
+    <ds:schemaRef ds:uri="http://schemas.microsoft.com/sharepoint/v3/contenttype/forms"/>
   </ds:schemaRefs>
 </ds:datastoreItem>
 </file>
</xml_diff>